<commit_message>
Noter til arbejde med målenhed
</commit_message>
<xml_diff>
--- a/Maaleenhed/Notater/1 maj - THD funktion, PSoC/Mandag d.docx
+++ b/Maaleenhed/Notater/1 maj - THD funktion, PSoC/Mandag d.docx
@@ -53,51 +53,15 @@
     <w:p/>
     <w:p>
       <w:r>
+        <w:rPr>
+          <w:noProof/>
+          <w:lang w:eastAsia="da-DK"/>
+        </w:rPr>
         <w:drawing>
           <wp:inline distT="0" distB="0" distL="0" distR="0" wp14:anchorId="4BD07AC3" wp14:editId="180261D6">
             <wp:extent cx="6116320" cy="1573530"/>
             <wp:effectExtent l="0" t="0" r="5080" b="1270"/>
             <wp:docPr id="1" name="Billede 1"/>
-            <wp:cNvGraphicFramePr>
-              <a:graphicFrameLocks xmlns:a="http://schemas.openxmlformats.org/drawingml/2006/main" noChangeAspect="1"/>
-            </wp:cNvGraphicFramePr>
-            <a:graphic xmlns:a="http://schemas.openxmlformats.org/drawingml/2006/main">
-              <a:graphicData uri="http://schemas.openxmlformats.org/drawingml/2006/picture">
-                <pic:pic xmlns:pic="http://schemas.openxmlformats.org/drawingml/2006/picture">
-                  <pic:nvPicPr>
-                    <pic:cNvPr id="1" name=""/>
-                    <pic:cNvPicPr/>
-                  </pic:nvPicPr>
-                  <pic:blipFill>
-                    <a:blip r:embed="rId4"/>
-                    <a:stretch>
-                      <a:fillRect/>
-                    </a:stretch>
-                  </pic:blipFill>
-                  <pic:spPr>
-                    <a:xfrm>
-                      <a:off x="0" y="0"/>
-                      <a:ext cx="6116320" cy="1573530"/>
-                    </a:xfrm>
-                    <a:prstGeom prst="rect">
-                      <a:avLst/>
-                    </a:prstGeom>
-                  </pic:spPr>
-                </pic:pic>
-              </a:graphicData>
-            </a:graphic>
-          </wp:inline>
-        </w:drawing>
-      </w:r>
-    </w:p>
-    <w:p/>
-    <w:p>
-      <w:r>
-        <w:drawing>
-          <wp:inline distT="0" distB="0" distL="0" distR="0" wp14:anchorId="2E6FFDCC" wp14:editId="196857A6">
-            <wp:extent cx="2070735" cy="580183"/>
-            <wp:effectExtent l="0" t="0" r="0" b="4445"/>
-            <wp:docPr id="2" name="Billede 2"/>
             <wp:cNvGraphicFramePr>
               <a:graphicFrameLocks xmlns:a="http://schemas.openxmlformats.org/drawingml/2006/main" noChangeAspect="1"/>
             </wp:cNvGraphicFramePr>
@@ -117,7 +81,7 @@
                   <pic:spPr>
                     <a:xfrm>
                       <a:off x="0" y="0"/>
-                      <a:ext cx="2200614" cy="616573"/>
+                      <a:ext cx="6116320" cy="1573530"/>
                     </a:xfrm>
                     <a:prstGeom prst="rect">
                       <a:avLst/>
@@ -133,93 +97,15 @@
     <w:p/>
     <w:p>
       <w:r>
-        <w:t>Filerne ligger under</w:t>
-      </w:r>
-      <w:proofErr w:type="gramStart"/>
-      <w:r>
-        <w:t xml:space="preserve"> ..</w:t>
-      </w:r>
-      <w:proofErr w:type="gramEnd"/>
-      <w:r>
-        <w:t>/</w:t>
-      </w:r>
-      <w:proofErr w:type="spellStart"/>
-      <w:r>
-        <w:t>Maaleenhed</w:t>
-      </w:r>
-      <w:proofErr w:type="spellEnd"/>
-      <w:r>
-        <w:t>/THD</w:t>
-      </w:r>
-    </w:p>
-    <w:p/>
-    <w:p/>
-    <w:p/>
-    <w:p>
-      <w:r>
-        <w:t xml:space="preserve">For at teste funktionen på </w:t>
-      </w:r>
-      <w:proofErr w:type="spellStart"/>
-      <w:r>
-        <w:t>PSoC</w:t>
-      </w:r>
-      <w:proofErr w:type="spellEnd"/>
-      <w:r>
-        <w:t xml:space="preserve"> er der sendt et firkantsignal ind på voltmeter-benet. Herefter er funktionen </w:t>
-      </w:r>
-      <w:proofErr w:type="spellStart"/>
-      <w:r>
-        <w:t>calculate_THD</w:t>
-      </w:r>
-      <w:proofErr w:type="spellEnd"/>
-      <w:r>
-        <w:t xml:space="preserve"> anvendt. Resultatet s</w:t>
-      </w:r>
-      <w:r>
-        <w:t>es i debuggeren til at være 0,39</w:t>
-      </w:r>
-      <w:r>
-        <w:t>.</w:t>
-      </w:r>
-    </w:p>
-    <w:p/>
-    <w:p>
-      <w:r>
-        <w:t xml:space="preserve">Hermed anses </w:t>
-      </w:r>
-      <w:proofErr w:type="spellStart"/>
-      <w:r>
-        <w:t>calculate_THD</w:t>
-      </w:r>
-      <w:proofErr w:type="spellEnd"/>
-      <w:r>
-        <w:t xml:space="preserve">, som værende </w:t>
-      </w:r>
-      <w:r>
         <w:rPr>
-          <w:b/>
+          <w:noProof/>
+          <w:lang w:eastAsia="da-DK"/>
         </w:rPr>
-        <w:t>godkendt</w:t>
-      </w:r>
-      <w:r>
-        <w:rPr>
-          <w:b/>
-        </w:rPr>
-        <w:t xml:space="preserve"> √</w:t>
-      </w:r>
-    </w:p>
-    <w:p>
-      <w:bookmarkStart w:id="0" w:name="_GoBack"/>
-      <w:bookmarkEnd w:id="0"/>
-    </w:p>
-    <w:p>
-      <w:r>
-        <w:lastRenderedPageBreak/>
         <w:drawing>
-          <wp:inline distT="0" distB="0" distL="0" distR="0" wp14:anchorId="52F73B4B" wp14:editId="71AA8ABA">
-            <wp:extent cx="3556635" cy="2360997"/>
-            <wp:effectExtent l="0" t="0" r="0" b="1270"/>
-            <wp:docPr id="3" name="Billede 3"/>
+          <wp:inline distT="0" distB="0" distL="0" distR="0" wp14:anchorId="2E6FFDCC" wp14:editId="196857A6">
+            <wp:extent cx="2070735" cy="580183"/>
+            <wp:effectExtent l="0" t="0" r="0" b="4445"/>
+            <wp:docPr id="2" name="Billede 2"/>
             <wp:cNvGraphicFramePr>
               <a:graphicFrameLocks xmlns:a="http://schemas.openxmlformats.org/drawingml/2006/main" noChangeAspect="1"/>
             </wp:cNvGraphicFramePr>
@@ -239,7 +125,7 @@
                   <pic:spPr>
                     <a:xfrm>
                       <a:off x="0" y="0"/>
-                      <a:ext cx="3575286" cy="2373378"/>
+                      <a:ext cx="2200614" cy="616573"/>
                     </a:xfrm>
                     <a:prstGeom prst="rect">
                       <a:avLst/>
@@ -251,12 +137,98 @@
           </wp:inline>
         </w:drawing>
       </w:r>
-      <w:r>
+    </w:p>
+    <w:p/>
+    <w:p>
+      <w:r>
+        <w:t>Filerne ligger under</w:t>
+      </w:r>
+      <w:proofErr w:type="gramStart"/>
+      <w:r>
+        <w:t xml:space="preserve"> ..</w:t>
+      </w:r>
+      <w:proofErr w:type="gramEnd"/>
+      <w:r>
+        <w:t>/</w:t>
+      </w:r>
+      <w:proofErr w:type="spellStart"/>
+      <w:r>
+        <w:t>Maaleenhed</w:t>
+      </w:r>
+      <w:proofErr w:type="spellEnd"/>
+      <w:r>
+        <w:t>/THD</w:t>
+      </w:r>
+    </w:p>
+    <w:p/>
+    <w:p/>
+    <w:p/>
+    <w:p>
+      <w:r>
+        <w:t xml:space="preserve">For at teste funktionen på </w:t>
+      </w:r>
+      <w:proofErr w:type="spellStart"/>
+      <w:r>
+        <w:t>PSoC</w:t>
+      </w:r>
+      <w:proofErr w:type="spellEnd"/>
+      <w:r>
+        <w:t xml:space="preserve"> er der sendt et firkantsignal ind på voltmeter-benet. Herefter er funktionen </w:t>
+      </w:r>
+      <w:proofErr w:type="spellStart"/>
+      <w:r>
+        <w:t>calculate_THD</w:t>
+      </w:r>
+      <w:proofErr w:type="spellEnd"/>
+      <w:r>
+        <w:t xml:space="preserve"> anvendt. Resultatet s</w:t>
+      </w:r>
+      <w:r>
+        <w:t>es i debuggeren til at være 0,39</w:t>
+      </w:r>
+      <w:r>
+        <w:t>.</w:t>
+      </w:r>
+    </w:p>
+    <w:p/>
+    <w:p>
+      <w:r>
+        <w:t xml:space="preserve">Hermed anses </w:t>
+      </w:r>
+      <w:proofErr w:type="spellStart"/>
+      <w:r>
+        <w:t>calculate_THD</w:t>
+      </w:r>
+      <w:proofErr w:type="spellEnd"/>
+      <w:r>
+        <w:t xml:space="preserve">, som værende </w:t>
+      </w:r>
+      <w:r>
+        <w:rPr>
+          <w:b/>
+        </w:rPr>
+        <w:t>godkendt</w:t>
+      </w:r>
+      <w:r>
+        <w:rPr>
+          <w:b/>
+        </w:rPr>
+        <w:t xml:space="preserve"> √</w:t>
+      </w:r>
+    </w:p>
+    <w:p/>
+    <w:p>
+      <w:r>
+        <w:rPr>
+          <w:noProof/>
+          <w:lang w:eastAsia="da-DK"/>
+        </w:rPr>
+        <w:lastRenderedPageBreak/>
         <w:drawing>
-          <wp:inline distT="0" distB="0" distL="0" distR="0" wp14:anchorId="369903A6" wp14:editId="272DB75F">
-            <wp:extent cx="3556635" cy="1758602"/>
-            <wp:effectExtent l="0" t="0" r="0" b="0"/>
-            <wp:docPr id="4" name="Billede 4"/>
+          <wp:inline distT="0" distB="0" distL="0" distR="0" wp14:anchorId="52F73B4B" wp14:editId="71AA8ABA">
+            <wp:extent cx="3556635" cy="2360997"/>
+            <wp:effectExtent l="0" t="0" r="0" b="1270"/>
+            <wp:docPr id="3" name="Billede 3"/>
             <wp:cNvGraphicFramePr>
               <a:graphicFrameLocks xmlns:a="http://schemas.openxmlformats.org/drawingml/2006/main" noChangeAspect="1"/>
             </wp:cNvGraphicFramePr>
@@ -276,6 +248,47 @@
                   <pic:spPr>
                     <a:xfrm>
                       <a:off x="0" y="0"/>
+                      <a:ext cx="3575286" cy="2373378"/>
+                    </a:xfrm>
+                    <a:prstGeom prst="rect">
+                      <a:avLst/>
+                    </a:prstGeom>
+                  </pic:spPr>
+                </pic:pic>
+              </a:graphicData>
+            </a:graphic>
+          </wp:inline>
+        </w:drawing>
+      </w:r>
+      <w:r>
+        <w:rPr>
+          <w:noProof/>
+          <w:lang w:eastAsia="da-DK"/>
+        </w:rPr>
+        <w:drawing>
+          <wp:inline distT="0" distB="0" distL="0" distR="0" wp14:anchorId="369903A6" wp14:editId="272DB75F">
+            <wp:extent cx="3556635" cy="1758602"/>
+            <wp:effectExtent l="0" t="0" r="0" b="0"/>
+            <wp:docPr id="4" name="Billede 4"/>
+            <wp:cNvGraphicFramePr>
+              <a:graphicFrameLocks xmlns:a="http://schemas.openxmlformats.org/drawingml/2006/main" noChangeAspect="1"/>
+            </wp:cNvGraphicFramePr>
+            <a:graphic xmlns:a="http://schemas.openxmlformats.org/drawingml/2006/main">
+              <a:graphicData uri="http://schemas.openxmlformats.org/drawingml/2006/picture">
+                <pic:pic xmlns:pic="http://schemas.openxmlformats.org/drawingml/2006/picture">
+                  <pic:nvPicPr>
+                    <pic:cNvPr id="1" name=""/>
+                    <pic:cNvPicPr/>
+                  </pic:nvPicPr>
+                  <pic:blipFill>
+                    <a:blip r:embed="rId8"/>
+                    <a:stretch>
+                      <a:fillRect/>
+                    </a:stretch>
+                  </pic:blipFill>
+                  <pic:spPr>
+                    <a:xfrm>
+                      <a:off x="0" y="0"/>
                       <a:ext cx="3575932" cy="1768144"/>
                     </a:xfrm>
                     <a:prstGeom prst="rect">
@@ -289,6 +302,162 @@
         </w:drawing>
       </w:r>
     </w:p>
+    <w:p/>
+    <w:p/>
+    <w:p>
+      <w:pPr>
+        <w:pStyle w:val="Overskrift1"/>
+      </w:pPr>
+      <w:r>
+        <w:t>Test lodning på kredsløb.</w:t>
+      </w:r>
+    </w:p>
+    <w:p/>
+    <w:p>
+      <w:r>
+        <w:t>Problemer:</w:t>
+      </w:r>
+    </w:p>
+    <w:p>
+      <w:pPr>
+        <w:pStyle w:val="Listeafsnit"/>
+        <w:numPr>
+          <w:ilvl w:val="0"/>
+          <w:numId w:val="1"/>
+        </w:numPr>
+      </w:pPr>
+      <w:proofErr w:type="spellStart"/>
+      <w:r>
+        <w:t>Ground</w:t>
+      </w:r>
+      <w:proofErr w:type="spellEnd"/>
+      <w:r>
+        <w:t xml:space="preserve"> (grøn ledning) var loddet på RST benet.</w:t>
+      </w:r>
+    </w:p>
+    <w:p>
+      <w:pPr>
+        <w:pStyle w:val="Listeafsnit"/>
+        <w:numPr>
+          <w:ilvl w:val="1"/>
+          <w:numId w:val="1"/>
+        </w:numPr>
+      </w:pPr>
+      <w:proofErr w:type="spellStart"/>
+      <w:r>
+        <w:t>PSoC</w:t>
+      </w:r>
+      <w:proofErr w:type="spellEnd"/>
+      <w:r>
+        <w:t xml:space="preserve">, blev resat, og der kunne ikke programmeres til den mere. </w:t>
+      </w:r>
+    </w:p>
+    <w:p>
+      <w:pPr>
+        <w:pStyle w:val="Listeafsnit"/>
+        <w:numPr>
+          <w:ilvl w:val="1"/>
+          <w:numId w:val="1"/>
+        </w:numPr>
+      </w:pPr>
+      <w:r>
+        <w:t>Dette kunne løses ved at h</w:t>
+      </w:r>
+      <w:bookmarkStart w:id="0" w:name="_GoBack"/>
+      <w:bookmarkEnd w:id="0"/>
+      <w:r>
+        <w:t>olde SW2 inde i 5 sekunder</w:t>
+      </w:r>
+    </w:p>
+    <w:p>
+      <w:pPr>
+        <w:pStyle w:val="Listeafsnit"/>
+        <w:numPr>
+          <w:ilvl w:val="0"/>
+          <w:numId w:val="1"/>
+        </w:numPr>
+      </w:pPr>
+      <w:r>
+        <w:t xml:space="preserve">Manglede tilbagekobling på Amperemeter. </w:t>
+      </w:r>
+    </w:p>
+    <w:p>
+      <w:pPr>
+        <w:pStyle w:val="Listeafsnit"/>
+        <w:numPr>
+          <w:ilvl w:val="0"/>
+          <w:numId w:val="1"/>
+        </w:numPr>
+      </w:pPr>
+      <w:r>
+        <w:t xml:space="preserve">Analog kan ikke </w:t>
+      </w:r>
+      <w:r>
+        <w:t>levere</w:t>
+      </w:r>
+      <w:r>
+        <w:t xml:space="preserve"> nok strøm fra funktionsgeneratoren. Ved en amplitude på over 2 V bliver </w:t>
+      </w:r>
+      <w:r>
+        <w:t xml:space="preserve">signalet firkantet. </w:t>
+      </w:r>
+    </w:p>
+    <w:p>
+      <w:pPr>
+        <w:pStyle w:val="Listeafsnit"/>
+        <w:numPr>
+          <w:ilvl w:val="1"/>
+          <w:numId w:val="1"/>
+        </w:numPr>
+      </w:pPr>
+      <w:r>
+        <w:t>Der testes kun med spænding under 2 V fra funktionsgenerator.</w:t>
+      </w:r>
+    </w:p>
+    <w:p>
+      <w:pPr>
+        <w:pStyle w:val="Listeafsnit"/>
+        <w:numPr>
+          <w:ilvl w:val="0"/>
+          <w:numId w:val="1"/>
+        </w:numPr>
+      </w:pPr>
+      <w:r>
+        <w:t xml:space="preserve">Der er opstået problemer </w:t>
+      </w:r>
+      <w:proofErr w:type="spellStart"/>
+      <w:r>
+        <w:t>ifht</w:t>
+      </w:r>
+      <w:proofErr w:type="spellEnd"/>
+      <w:r>
+        <w:t xml:space="preserve">. Differensmålingerne af spænding og ”spændings-strøm”. Vores kredsløb er ikke i stand til at </w:t>
+      </w:r>
+      <w:r>
+        <w:t xml:space="preserve">differentierer mellem to spændinger forskellig fra 0. </w:t>
+      </w:r>
+    </w:p>
+    <w:p>
+      <w:pPr>
+        <w:pStyle w:val="Listeafsnit"/>
+        <w:numPr>
+          <w:ilvl w:val="1"/>
+          <w:numId w:val="1"/>
+        </w:numPr>
+      </w:pPr>
+      <w:r>
+        <w:t xml:space="preserve">Det er derfor blevet nødvendigt at have 1ohms modstanden i serie mellem belastning og stel (0V), i stedet for mellem 5V og belastning. </w:t>
+      </w:r>
+    </w:p>
+    <w:p/>
+    <w:p>
+      <w:pPr>
+        <w:pStyle w:val="Overskrift1"/>
+      </w:pPr>
+      <w:r>
+        <w:t>Kalibrer kredsløb.</w:t>
+      </w:r>
+    </w:p>
     <w:sectPr>
       <w:pgSz w:w="11900" w:h="16840"/>
       <w:pgMar w:top="1701" w:right="1134" w:bottom="1701" w:left="1134" w:header="708" w:footer="708" w:gutter="0"/>
@@ -297,6 +466,100 @@
     </w:sectPr>
   </w:body>
 </w:document>
+</file>
+
+<file path=word/numbering.xml><?xml version="1.0" encoding="utf-8"?>
+<w:numbering xmlns:wpc="http://schemas.microsoft.com/office/word/2010/wordprocessingCanvas" xmlns:mo="http://schemas.microsoft.com/office/mac/office/2008/main" xmlns:mc="http://schemas.openxmlformats.org/markup-compatibility/2006" xmlns:mv="urn:schemas-microsoft-com:mac:vml" xmlns:o="urn:schemas-microsoft-com:office:office" xmlns:r="http://schemas.openxmlformats.org/officeDocument/2006/relationships" xmlns:m="http://schemas.openxmlformats.org/officeDocument/2006/math" xmlns:v="urn:schemas-microsoft-com:vml" xmlns:wp14="http://schemas.microsoft.com/office/word/2010/wordprocessingDrawing" xmlns:wp="http://schemas.openxmlformats.org/drawingml/2006/wordprocessingDrawing" xmlns:w10="urn:schemas-microsoft-com:office:word" xmlns:w="http://schemas.openxmlformats.org/wordprocessingml/2006/main" xmlns:w14="http://schemas.microsoft.com/office/word/2010/wordml" xmlns:w15="http://schemas.microsoft.com/office/word/2012/wordml" xmlns:wpg="http://schemas.microsoft.com/office/word/2010/wordprocessingGroup" xmlns:wpi="http://schemas.microsoft.com/office/word/2010/wordprocessingInk" xmlns:wne="http://schemas.microsoft.com/office/word/2006/wordml" xmlns:wps="http://schemas.microsoft.com/office/word/2010/wordprocessingShape" mc:Ignorable="w14 w15 wp14">
+  <w:abstractNum w:abstractNumId="0">
+    <w:nsid w:val="21684049"/>
+    <w:multiLevelType w:val="hybridMultilevel"/>
+    <w:tmpl w:val="D18ED018"/>
+    <w:lvl w:ilvl="0" w:tplc="0406000F">
+      <w:start w:val="1"/>
+      <w:numFmt w:val="decimal"/>
+      <w:lvlText w:val="%1."/>
+      <w:lvlJc w:val="left"/>
+      <w:pPr>
+        <w:ind w:left="720" w:hanging="360"/>
+      </w:pPr>
+    </w:lvl>
+    <w:lvl w:ilvl="1" w:tplc="04060019">
+      <w:start w:val="1"/>
+      <w:numFmt w:val="lowerLetter"/>
+      <w:lvlText w:val="%2."/>
+      <w:lvlJc w:val="left"/>
+      <w:pPr>
+        <w:ind w:left="1440" w:hanging="360"/>
+      </w:pPr>
+    </w:lvl>
+    <w:lvl w:ilvl="2" w:tplc="0406001B" w:tentative="1">
+      <w:start w:val="1"/>
+      <w:numFmt w:val="lowerRoman"/>
+      <w:lvlText w:val="%3."/>
+      <w:lvlJc w:val="right"/>
+      <w:pPr>
+        <w:ind w:left="2160" w:hanging="180"/>
+      </w:pPr>
+    </w:lvl>
+    <w:lvl w:ilvl="3" w:tplc="0406000F" w:tentative="1">
+      <w:start w:val="1"/>
+      <w:numFmt w:val="decimal"/>
+      <w:lvlText w:val="%4."/>
+      <w:lvlJc w:val="left"/>
+      <w:pPr>
+        <w:ind w:left="2880" w:hanging="360"/>
+      </w:pPr>
+    </w:lvl>
+    <w:lvl w:ilvl="4" w:tplc="04060019" w:tentative="1">
+      <w:start w:val="1"/>
+      <w:numFmt w:val="lowerLetter"/>
+      <w:lvlText w:val="%5."/>
+      <w:lvlJc w:val="left"/>
+      <w:pPr>
+        <w:ind w:left="3600" w:hanging="360"/>
+      </w:pPr>
+    </w:lvl>
+    <w:lvl w:ilvl="5" w:tplc="0406001B" w:tentative="1">
+      <w:start w:val="1"/>
+      <w:numFmt w:val="lowerRoman"/>
+      <w:lvlText w:val="%6."/>
+      <w:lvlJc w:val="right"/>
+      <w:pPr>
+        <w:ind w:left="4320" w:hanging="180"/>
+      </w:pPr>
+    </w:lvl>
+    <w:lvl w:ilvl="6" w:tplc="0406000F" w:tentative="1">
+      <w:start w:val="1"/>
+      <w:numFmt w:val="decimal"/>
+      <w:lvlText w:val="%7."/>
+      <w:lvlJc w:val="left"/>
+      <w:pPr>
+        <w:ind w:left="5040" w:hanging="360"/>
+      </w:pPr>
+    </w:lvl>
+    <w:lvl w:ilvl="7" w:tplc="04060019" w:tentative="1">
+      <w:start w:val="1"/>
+      <w:numFmt w:val="lowerLetter"/>
+      <w:lvlText w:val="%8."/>
+      <w:lvlJc w:val="left"/>
+      <w:pPr>
+        <w:ind w:left="5760" w:hanging="360"/>
+      </w:pPr>
+    </w:lvl>
+    <w:lvl w:ilvl="8" w:tplc="0406001B" w:tentative="1">
+      <w:start w:val="1"/>
+      <w:numFmt w:val="lowerRoman"/>
+      <w:lvlText w:val="%9."/>
+      <w:lvlJc w:val="right"/>
+      <w:pPr>
+        <w:ind w:left="6480" w:hanging="180"/>
+      </w:pPr>
+    </w:lvl>
+  </w:abstractNum>
+  <w:num w:numId="1">
+    <w:abstractNumId w:val="0"/>
+  </w:num>
+</w:numbering>
 </file>
 
 <file path=word/styles.xml><?xml version="1.0" encoding="utf-8"?>
@@ -761,6 +1024,17 @@
       <w:szCs w:val="32"/>
     </w:rPr>
   </w:style>
+  <w:style w:type="paragraph" w:styleId="Listeafsnit">
+    <w:name w:val="List Paragraph"/>
+    <w:basedOn w:val="Normal"/>
+    <w:uiPriority w:val="34"/>
+    <w:qFormat/>
+    <w:rsid w:val="008E4F7B"/>
+    <w:pPr>
+      <w:ind w:left="720"/>
+      <w:contextualSpacing/>
+    </w:pPr>
+  </w:style>
 </w:styles>
 </file>
 

</xml_diff>